<commit_message>
Testing Report and indixes.
</commit_message>
<xml_diff>
--- a/reports/Student #1/01 - Requirements - Student #1 (3).docx
+++ b/reports/Student #1/01 - Requirements - Student #1 (3).docx
@@ -121,7 +121,6 @@
               </w:rPr>
               <w:tab/>
             </w:r>
-            <w:permStart w:id="1128334700" w:edGrp="everyone"/>
             <w:sdt>
               <w:sdtPr>
                 <w:rPr>
@@ -135,6 +134,7 @@
                 <w15:appearance w15:val="hidden"/>
                 <w:text/>
               </w:sdtPr>
+              <w:sdtEndPr/>
               <w:sdtContent>
                 <w:r>
                   <w:rPr>
@@ -156,7 +156,6 @@
                 </w:r>
               </w:sdtContent>
             </w:sdt>
-            <w:permEnd w:id="1128334700"/>
           </w:p>
         </w:tc>
       </w:tr>
@@ -197,7 +196,6 @@
               </w:rPr>
               <w:tab/>
             </w:r>
-            <w:permStart w:id="860508616" w:edGrp="everyone"/>
             <w:sdt>
               <w:sdtPr>
                 <w:rPr>
@@ -211,6 +209,7 @@
                 <w15:appearance w15:val="hidden"/>
                 <w:text/>
               </w:sdtPr>
+              <w:sdtEndPr/>
               <w:sdtContent>
                 <w:r>
                   <w:rPr>
@@ -220,7 +219,6 @@
                 </w:r>
               </w:sdtContent>
             </w:sdt>
-            <w:permEnd w:id="860508616"/>
           </w:p>
         </w:tc>
       </w:tr>
@@ -277,7 +275,6 @@
               </w:rPr>
               <w:tab/>
             </w:r>
-            <w:permStart w:id="1727031462" w:edGrp="everyone"/>
             <w:r>
               <w:rPr>
                 <w:rFonts w:asciiTheme="majorHAnsi" w:hAnsiTheme="majorHAnsi" w:cstheme="majorBidi"/>
@@ -297,6 +294,7 @@
                 <w15:appearance w15:val="hidden"/>
                 <w:text/>
               </w:sdtPr>
+              <w:sdtEndPr/>
               <w:sdtContent>
                 <w:r>
                   <w:rPr>
@@ -307,7 +305,6 @@
               </w:sdtContent>
             </w:sdt>
           </w:p>
-          <w:permEnd w:id="1727031462"/>
           <w:p>
             <w:pPr>
               <w:rPr>
@@ -336,7 +333,6 @@
               </w:rPr>
               <w:tab/>
             </w:r>
-            <w:permStart w:id="225990905" w:edGrp="everyone"/>
             <w:sdt>
               <w:sdtPr>
                 <w:rPr>
@@ -350,6 +346,7 @@
                 <w15:appearance w15:val="hidden"/>
                 <w:text/>
               </w:sdtPr>
+              <w:sdtEndPr/>
               <w:sdtContent>
                 <w:r>
                   <w:rPr>
@@ -373,7 +370,6 @@
                 </w:r>
               </w:sdtContent>
             </w:sdt>
-            <w:permEnd w:id="225990905"/>
           </w:p>
           <w:p>
             <w:pPr>
@@ -401,7 +397,6 @@
               </w:rPr>
               <w:tab/>
             </w:r>
-            <w:permStart w:id="2044356450" w:edGrp="everyone"/>
             <w:sdt>
               <w:sdtPr>
                 <w:rPr>
@@ -415,6 +410,7 @@
                 <w15:appearance w15:val="hidden"/>
                 <w:text/>
               </w:sdtPr>
+              <w:sdtEndPr/>
               <w:sdtContent>
                 <w:r>
                   <w:rPr>
@@ -424,7 +420,6 @@
                 </w:r>
               </w:sdtContent>
             </w:sdt>
-            <w:permEnd w:id="2044356450"/>
           </w:p>
           <w:p>
             <w:pPr>
@@ -452,7 +447,6 @@
               </w:rPr>
               <w:tab/>
             </w:r>
-            <w:permStart w:id="1533508438" w:edGrp="everyone"/>
             <w:sdt>
               <w:sdtPr>
                 <w:rPr>
@@ -466,6 +460,7 @@
                 <w15:appearance w15:val="hidden"/>
                 <w:text/>
               </w:sdtPr>
+              <w:sdtEndPr/>
               <w:sdtContent>
                 <w:r>
                   <w:rPr>
@@ -487,7 +482,6 @@
                 </w:r>
               </w:sdtContent>
             </w:sdt>
-            <w:permEnd w:id="1533508438"/>
           </w:p>
         </w:tc>
       </w:tr>
@@ -534,7 +528,6 @@
               </w:rPr>
               <w:tab/>
             </w:r>
-            <w:permStart w:id="1200700251" w:edGrp="everyone"/>
             <w:sdt>
               <w:sdtPr>
                 <w:rPr>
@@ -548,6 +541,7 @@
                 <w15:appearance w15:val="hidden"/>
                 <w:text/>
               </w:sdtPr>
+              <w:sdtEndPr/>
               <w:sdtContent>
                 <w:r>
                   <w:rPr>
@@ -607,7 +601,6 @@
                 </w:r>
               </w:sdtContent>
             </w:sdt>
-            <w:permEnd w:id="1200700251"/>
           </w:p>
         </w:tc>
       </w:tr>
@@ -634,7 +627,6 @@
         <w:rPr>
           <w:rFonts w:cstheme="majorHAnsi"/>
         </w:rPr>
-        <w:lastRenderedPageBreak/>
         <w:t>MANDATORY</w:t>
       </w:r>
       <w:r>
@@ -895,7 +887,6 @@
       </w:r>
     </w:p>
     <w:bookmarkStart w:id="0" w:name="_Hlk157672140"/>
-    <w:permStart w:id="2017816266" w:edGrp="everyone"/>
     <w:p>
       <w:pPr>
         <w:pStyle w:val="Comment-Grader"/>
@@ -910,6 +901,7 @@
           <w15:appearance w15:val="hidden"/>
           <w:text/>
         </w:sdtPr>
+        <w:sdtEndPr/>
         <w:sdtContent>
           <w:r>
             <w:t xml:space="preserve"> </w:t>
@@ -922,7 +914,6 @@
           </w:r>
         </w:sdtContent>
       </w:sdt>
-      <w:permEnd w:id="2017816266"/>
       <w:r>
         <w:t xml:space="preserve">   </w:t>
       </w:r>
@@ -1028,7 +1019,6 @@
         <w:t xml:space="preserve">. </w:t>
       </w:r>
     </w:p>
-    <w:permStart w:id="2121954181" w:edGrp="everyone"/>
     <w:p>
       <w:pPr>
         <w:pStyle w:val="Comment-Grader"/>
@@ -1043,6 +1033,7 @@
           <w15:appearance w15:val="hidden"/>
           <w:text/>
         </w:sdtPr>
+        <w:sdtEndPr/>
         <w:sdtContent>
           <w:r>
             <w:t xml:space="preserve">  </w:t>
@@ -1055,7 +1046,6 @@
           </w:r>
         </w:sdtContent>
       </w:sdt>
-      <w:permEnd w:id="2121954181"/>
       <w:r>
         <w:t xml:space="preserve">   </w:t>
       </w:r>
@@ -1138,7 +1128,6 @@
         <w:rPr>
           <w:rFonts w:cstheme="majorHAnsi"/>
         </w:rPr>
-        <w:lastRenderedPageBreak/>
         <w:t>MANDATORY</w:t>
       </w:r>
       <w:r>
@@ -1359,7 +1348,6 @@
         <w:t xml:space="preserve">. </w:t>
       </w:r>
     </w:p>
-    <w:permStart w:id="1717830067" w:edGrp="everyone"/>
     <w:p>
       <w:pPr>
         <w:pStyle w:val="Comment-Grader"/>
@@ -1374,6 +1362,7 @@
           <w15:appearance w15:val="hidden"/>
           <w:text/>
         </w:sdtPr>
+        <w:sdtEndPr/>
         <w:sdtContent>
           <w:r>
             <w:t xml:space="preserve">  </w:t>
@@ -1386,7 +1375,6 @@
           </w:r>
         </w:sdtContent>
       </w:sdt>
-      <w:permEnd w:id="1717830067"/>
       <w:r>
         <w:t xml:space="preserve">    </w:t>
       </w:r>
@@ -1762,7 +1750,6 @@
         <w:t xml:space="preserve">. </w:t>
       </w:r>
     </w:p>
-    <w:permStart w:id="2057982250" w:edGrp="everyone"/>
     <w:p>
       <w:pPr>
         <w:pStyle w:val="Comment-Grader"/>
@@ -1777,6 +1764,7 @@
           <w15:appearance w15:val="hidden"/>
           <w:text/>
         </w:sdtPr>
+        <w:sdtEndPr/>
         <w:sdtContent>
           <w:r>
             <w:t xml:space="preserve"> </w:t>
@@ -1789,7 +1777,6 @@
           </w:r>
         </w:sdtContent>
       </w:sdt>
-      <w:permEnd w:id="2057982250"/>
       <w:r>
         <w:t xml:space="preserve">    </w:t>
       </w:r>
@@ -2186,7 +2173,6 @@
       <w:r>
         <w:t xml:space="preserve"> </w:t>
       </w:r>
-      <w:permStart w:id="1011897587" w:edGrp="everyone"/>
       <w:sdt>
         <w:sdtPr>
           <w:tag w:val="Verdict"/>
@@ -2197,6 +2183,7 @@
           <w15:appearance w15:val="hidden"/>
           <w:text/>
         </w:sdtPr>
+        <w:sdtEndPr/>
         <w:sdtContent>
           <w:r>
             <w:t xml:space="preserve"> </w:t>
@@ -2209,7 +2196,6 @@
           </w:r>
         </w:sdtContent>
       </w:sdt>
-      <w:permEnd w:id="1011897587"/>
       <w:r>
         <w:t xml:space="preserve">    </w:t>
       </w:r>
@@ -2298,7 +2284,6 @@
         <w:rPr>
           <w:rFonts w:cstheme="majorHAnsi"/>
         </w:rPr>
-        <w:lastRenderedPageBreak/>
         <w:t>Testing requirements</w:t>
       </w:r>
     </w:p>
@@ -2504,7 +2489,6 @@
         <w:t>.</w:t>
       </w:r>
     </w:p>
-    <w:permStart w:id="923158877" w:edGrp="everyone"/>
     <w:p>
       <w:pPr>
         <w:pStyle w:val="Comment-Grader"/>
@@ -2519,6 +2503,7 @@
           <w15:appearance w15:val="hidden"/>
           <w:text/>
         </w:sdtPr>
+        <w:sdtEndPr/>
         <w:sdtContent>
           <w:r>
             <w:t xml:space="preserve"> </w:t>
@@ -2531,7 +2516,6 @@
           </w:r>
         </w:sdtContent>
       </w:sdt>
-      <w:permEnd w:id="923158877"/>
       <w:r>
         <w:t xml:space="preserve">    </w:t>
       </w:r>
@@ -2576,7 +2560,6 @@
         <w:t xml:space="preserve"> </w:t>
       </w:r>
     </w:p>
-    <w:permStart w:id="1594819209" w:edGrp="everyone"/>
     <w:p>
       <w:pPr>
         <w:pStyle w:val="Comment-Grader"/>
@@ -2591,6 +2574,7 @@
           <w15:appearance w15:val="hidden"/>
           <w:text/>
         </w:sdtPr>
+        <w:sdtEndPr/>
         <w:sdtContent>
           <w:r>
             <w:t xml:space="preserve"> </w:t>
@@ -2603,7 +2587,6 @@
           </w:r>
         </w:sdtContent>
       </w:sdt>
-      <w:permEnd w:id="1594819209"/>
       <w:r>
         <w:t xml:space="preserve">    </w:t>
       </w:r>
@@ -2617,6 +2600,7 @@
           <w15:appearance w15:val="hidden"/>
           <w:text/>
         </w:sdtPr>
+        <w:sdtEndPr/>
         <w:sdtContent>
           <w:r>
             <w:t xml:space="preserve">      </w:t>
@@ -2655,7 +2639,6 @@
         <w:rPr>
           <w:rFonts w:cstheme="majorHAnsi"/>
         </w:rPr>
-        <w:lastRenderedPageBreak/>
         <w:t>MANDATORY</w:t>
       </w:r>
       <w:r>
@@ -2851,7 +2834,6 @@
         <w:t xml:space="preserve">. </w:t>
       </w:r>
     </w:p>
-    <w:permStart w:id="530739324" w:edGrp="everyone"/>
     <w:p>
       <w:pPr>
         <w:pStyle w:val="Comment-Grader"/>
@@ -2866,6 +2848,7 @@
           <w15:appearance w15:val="hidden"/>
           <w:text/>
         </w:sdtPr>
+        <w:sdtEndPr/>
         <w:sdtContent>
           <w:r>
             <w:t xml:space="preserve">  </w:t>
@@ -2878,7 +2861,6 @@
           </w:r>
         </w:sdtContent>
       </w:sdt>
-      <w:permEnd w:id="530739324"/>
       <w:r>
         <w:t xml:space="preserve">    </w:t>
       </w:r>
@@ -3002,7 +2984,6 @@
         <w:t xml:space="preserve">. </w:t>
       </w:r>
     </w:p>
-    <w:permStart w:id="1714948438" w:edGrp="everyone"/>
     <w:p>
       <w:pPr>
         <w:pStyle w:val="Comment-Grader"/>
@@ -3017,6 +2998,7 @@
           <w15:appearance w15:val="hidden"/>
           <w:text/>
         </w:sdtPr>
+        <w:sdtEndPr/>
         <w:sdtContent>
           <w:r>
             <w:t xml:space="preserve">    </w:t>
@@ -3026,7 +3008,6 @@
           </w:r>
         </w:sdtContent>
       </w:sdt>
-      <w:permEnd w:id="1714948438"/>
       <w:r>
         <w:t xml:space="preserve">    </w:t>
       </w:r>
@@ -3134,7 +3115,6 @@
         <w:t xml:space="preserve">. </w:t>
       </w:r>
     </w:p>
-    <w:permStart w:id="40979000" w:edGrp="everyone"/>
     <w:p>
       <w:pPr>
         <w:pStyle w:val="Comment-Grader"/>
@@ -3149,6 +3129,7 @@
           <w15:appearance w15:val="hidden"/>
           <w:text/>
         </w:sdtPr>
+        <w:sdtEndPr/>
         <w:sdtContent>
           <w:r>
             <w:t xml:space="preserve"> </w:t>
@@ -3161,7 +3142,6 @@
           </w:r>
         </w:sdtContent>
       </w:sdt>
-      <w:permEnd w:id="40979000"/>
       <w:r>
         <w:t xml:space="preserve">    </w:t>
       </w:r>
@@ -3188,7 +3168,6 @@
         <w:rPr>
           <w:rFonts w:cstheme="majorHAnsi"/>
         </w:rPr>
-        <w:lastRenderedPageBreak/>
         <w:t>MANDATORY</w:t>
       </w:r>
       <w:r>
@@ -3238,7 +3217,6 @@
         <w:t xml:space="preserve">Create appropriate indices for your entities, if required.  </w:t>
       </w:r>
     </w:p>
-    <w:permStart w:id="68713900" w:edGrp="everyone"/>
     <w:p>
       <w:pPr>
         <w:pStyle w:val="Comment-Grader"/>
@@ -3256,13 +3234,19 @@
           <w15:appearance w15:val="hidden"/>
           <w:text/>
         </w:sdtPr>
+        <w:sdtEndPr/>
         <w:sdtContent>
           <w:r>
-            <w:t xml:space="preserve">    </w:t>
+            <w:t xml:space="preserve">  </w:t>
+          </w:r>
+          <w:r>
+            <w:t>X</w:t>
+          </w:r>
+          <w:r>
+            <w:t xml:space="preserve">  </w:t>
           </w:r>
         </w:sdtContent>
       </w:sdt>
-      <w:permEnd w:id="68713900"/>
       <w:r>
         <w:t xml:space="preserve">    </w:t>
       </w:r>
@@ -3385,7 +3369,6 @@
         <w:t xml:space="preserve">. </w:t>
       </w:r>
     </w:p>
-    <w:permStart w:id="614466100" w:edGrp="everyone"/>
     <w:p>
       <w:pPr>
         <w:pStyle w:val="Comment-Grader"/>
@@ -3400,13 +3383,13 @@
           <w15:appearance w15:val="hidden"/>
           <w:text/>
         </w:sdtPr>
+        <w:sdtEndPr/>
         <w:sdtContent>
           <w:r>
             <w:t xml:space="preserve">    </w:t>
           </w:r>
         </w:sdtContent>
       </w:sdt>
-      <w:permEnd w:id="614466100"/>
       <w:r>
         <w:t xml:space="preserve">    </w:t>
       </w:r>
@@ -3457,7 +3440,6 @@
         <w:t xml:space="preserve"> </w:t>
       </w:r>
     </w:p>
-    <w:permStart w:id="886336900" w:edGrp="everyone"/>
     <w:p>
       <w:pPr>
         <w:pStyle w:val="Comment-Grader"/>
@@ -3472,13 +3454,13 @@
           <w15:appearance w15:val="hidden"/>
           <w:text/>
         </w:sdtPr>
+        <w:sdtEndPr/>
         <w:sdtContent>
           <w:r>
             <w:t xml:space="preserve">    </w:t>
           </w:r>
         </w:sdtContent>
       </w:sdt>
-      <w:permEnd w:id="886336900"/>
       <w:r>
         <w:t xml:space="preserve">     </w:t>
       </w:r>
@@ -3494,7 +3476,6 @@
         <w:t xml:space="preserve">. </w:t>
       </w:r>
     </w:p>
-    <w:permStart w:id="1310790238" w:edGrp="everyone"/>
     <w:p>
       <w:pPr>
         <w:pStyle w:val="Comment-Grader"/>
@@ -3509,13 +3490,13 @@
           <w15:appearance w15:val="hidden"/>
           <w:text/>
         </w:sdtPr>
+        <w:sdtEndPr/>
         <w:sdtContent>
           <w:r>
             <w:t xml:space="preserve">    </w:t>
           </w:r>
         </w:sdtContent>
       </w:sdt>
-      <w:permEnd w:id="1310790238"/>
       <w:r>
         <w:t xml:space="preserve">    </w:t>
       </w:r>
@@ -3557,7 +3538,6 @@
         <w:rPr>
           <w:rFonts w:cstheme="majorHAnsi"/>
         </w:rPr>
-        <w:lastRenderedPageBreak/>
         <w:t>SUPPLEMENTARY I</w:t>
       </w:r>
       <w:r>
@@ -3808,7 +3788,6 @@
         <w:rPr>
           <w:rFonts w:cstheme="majorHAnsi"/>
         </w:rPr>
-        <w:lastRenderedPageBreak/>
         <w:t>SUPPLEMENTARY I</w:t>
       </w:r>
       <w:r>
@@ -4020,7 +3999,6 @@
         <w:t xml:space="preserve">. </w:t>
       </w:r>
     </w:p>
-    <w:permStart w:id="728593099" w:edGrp="everyone"/>
     <w:p>
       <w:pPr>
         <w:pStyle w:val="Comment-Grader"/>
@@ -4035,13 +4013,13 @@
           <w15:appearance w15:val="hidden"/>
           <w:text/>
         </w:sdtPr>
+        <w:sdtEndPr/>
         <w:sdtContent>
           <w:r>
             <w:t>X</w:t>
           </w:r>
         </w:sdtContent>
       </w:sdt>
-      <w:permEnd w:id="728593099"/>
       <w:r>
         <w:t xml:space="preserve">    </w:t>
       </w:r>
@@ -4192,7 +4170,6 @@
         <w:t xml:space="preserve"> </w:t>
       </w:r>
     </w:p>
-    <w:permStart w:id="1734506473" w:edGrp="everyone"/>
     <w:p>
       <w:pPr>
         <w:pStyle w:val="Comment-Grader"/>
@@ -4207,6 +4184,7 @@
           <w15:appearance w15:val="hidden"/>
           <w:text/>
         </w:sdtPr>
+        <w:sdtEndPr/>
         <w:sdtContent>
           <w:r>
             <w:t xml:space="preserve"> </w:t>
@@ -4219,7 +4197,6 @@
           </w:r>
         </w:sdtContent>
       </w:sdt>
-      <w:permEnd w:id="1734506473"/>
       <w:r>
         <w:t xml:space="preserve">    </w:t>
       </w:r>
@@ -4245,7 +4222,6 @@
         <w:rPr>
           <w:rFonts w:cstheme="majorHAnsi"/>
         </w:rPr>
-        <w:lastRenderedPageBreak/>
         <w:t>SUPPLEMENTARY I</w:t>
       </w:r>
       <w:r>
@@ -4370,7 +4346,6 @@
         <w:t xml:space="preserve">. </w:t>
       </w:r>
     </w:p>
-    <w:permStart w:id="754912584" w:edGrp="everyone"/>
     <w:p>
       <w:pPr>
         <w:pStyle w:val="Comment-Grader"/>
@@ -4385,13 +4360,13 @@
           <w15:appearance w15:val="hidden"/>
           <w:text/>
         </w:sdtPr>
+        <w:sdtEndPr/>
         <w:sdtContent>
           <w:r>
             <w:t xml:space="preserve">    </w:t>
           </w:r>
         </w:sdtContent>
       </w:sdt>
-      <w:permEnd w:id="754912584"/>
       <w:r>
         <w:t xml:space="preserve">    </w:t>
       </w:r>
@@ -4463,7 +4438,6 @@
         <w:t xml:space="preserve">. </w:t>
       </w:r>
     </w:p>
-    <w:permStart w:id="1409104184" w:edGrp="everyone"/>
     <w:p>
       <w:pPr>
         <w:pStyle w:val="Comment-Grader"/>
@@ -4478,13 +4452,13 @@
           <w15:appearance w15:val="hidden"/>
           <w:text/>
         </w:sdtPr>
+        <w:sdtEndPr/>
         <w:sdtContent>
           <w:r>
             <w:t xml:space="preserve">    </w:t>
           </w:r>
         </w:sdtContent>
       </w:sdt>
-      <w:permEnd w:id="1409104184"/>
       <w:r>
         <w:t xml:space="preserve">    </w:t>
       </w:r>
@@ -4553,7 +4527,6 @@
         <w:t xml:space="preserve">. </w:t>
       </w:r>
     </w:p>
-    <w:permStart w:id="1712221096" w:edGrp="everyone"/>
     <w:p>
       <w:pPr>
         <w:pStyle w:val="Comment-Grader"/>
@@ -4568,13 +4541,13 @@
           <w15:appearance w15:val="hidden"/>
           <w:text/>
         </w:sdtPr>
+        <w:sdtEndPr/>
         <w:sdtContent>
           <w:r>
             <w:t xml:space="preserve">    </w:t>
           </w:r>
         </w:sdtContent>
       </w:sdt>
-      <w:permEnd w:id="1712221096"/>
       <w:r>
         <w:t xml:space="preserve">    </w:t>
       </w:r>
@@ -4644,7 +4617,6 @@
         <w:t xml:space="preserve">. </w:t>
       </w:r>
     </w:p>
-    <w:permStart w:id="1157723328" w:edGrp="everyone"/>
     <w:p>
       <w:pPr>
         <w:pStyle w:val="Comment-Grader"/>
@@ -4659,13 +4631,13 @@
           <w15:appearance w15:val="hidden"/>
           <w:text/>
         </w:sdtPr>
+        <w:sdtEndPr/>
         <w:sdtContent>
           <w:r>
             <w:t xml:space="preserve">    </w:t>
           </w:r>
         </w:sdtContent>
       </w:sdt>
-      <w:permEnd w:id="1157723328"/>
       <w:r>
         <w:t xml:space="preserve">    </w:t>
       </w:r>
@@ -4798,7 +4770,6 @@
         <w:t xml:space="preserve"> #8 and #9.  Videos should not exceed 10 minutes in length and must be stored at the USE's facilities.</w:t>
       </w:r>
     </w:p>
-    <w:permStart w:id="855180232" w:edGrp="everyone"/>
     <w:p>
       <w:pPr>
         <w:pStyle w:val="Comment-Grader"/>
@@ -4813,13 +4784,13 @@
           <w15:appearance w15:val="hidden"/>
           <w:text/>
         </w:sdtPr>
+        <w:sdtEndPr/>
         <w:sdtContent>
           <w:r>
             <w:t xml:space="preserve">    </w:t>
           </w:r>
         </w:sdtContent>
       </w:sdt>
-      <w:permEnd w:id="855180232"/>
       <w:r>
         <w:t xml:space="preserve">    </w:t>
       </w:r>
@@ -4845,7 +4816,6 @@
         <w:rPr>
           <w:rFonts w:cstheme="majorHAnsi"/>
         </w:rPr>
-        <w:lastRenderedPageBreak/>
         <w:t>SUPPLEMENTARY I</w:t>
       </w:r>
       <w:r>
@@ -5012,7 +4982,6 @@
         <w:t xml:space="preserve"> </w:t>
       </w:r>
     </w:p>
-    <w:permStart w:id="10440482" w:edGrp="everyone"/>
     <w:p>
       <w:pPr>
         <w:pStyle w:val="Comment-Grader"/>
@@ -5027,13 +4996,13 @@
           <w15:appearance w15:val="hidden"/>
           <w:text/>
         </w:sdtPr>
+        <w:sdtEndPr/>
         <w:sdtContent>
           <w:r>
             <w:t xml:space="preserve">    </w:t>
           </w:r>
         </w:sdtContent>
       </w:sdt>
-      <w:permEnd w:id="10440482"/>
       <w:r>
         <w:t xml:space="preserve">    </w:t>
       </w:r>
@@ -5069,7 +5038,6 @@
         <w:t xml:space="preserve">. </w:t>
       </w:r>
     </w:p>
-    <w:permStart w:id="1699573596" w:edGrp="everyone"/>
     <w:p>
       <w:pPr>
         <w:pStyle w:val="Comment-Grader"/>
@@ -5084,13 +5052,13 @@
           <w15:appearance w15:val="hidden"/>
           <w:text/>
         </w:sdtPr>
+        <w:sdtEndPr/>
         <w:sdtContent>
           <w:r>
             <w:t xml:space="preserve">    </w:t>
           </w:r>
         </w:sdtContent>
       </w:sdt>
-      <w:permEnd w:id="1699573596"/>
       <w:r>
         <w:t xml:space="preserve">    </w:t>
       </w:r>
@@ -5158,7 +5126,6 @@
         <w:rPr>
           <w:rFonts w:cstheme="majorHAnsi"/>
         </w:rPr>
-        <w:lastRenderedPageBreak/>
         <w:t>SUPPLEMENTARY II</w:t>
       </w:r>
       <w:r>
@@ -5340,7 +5307,6 @@
         <w:t xml:space="preserve">. </w:t>
       </w:r>
     </w:p>
-    <w:permStart w:id="761863153" w:edGrp="everyone"/>
     <w:p>
       <w:pPr>
         <w:pStyle w:val="Comment-Grader"/>
@@ -5355,13 +5321,13 @@
           <w15:appearance w15:val="hidden"/>
           <w:text/>
         </w:sdtPr>
+        <w:sdtEndPr/>
         <w:sdtContent>
           <w:r>
             <w:t xml:space="preserve">    </w:t>
           </w:r>
         </w:sdtContent>
       </w:sdt>
-      <w:permEnd w:id="761863153"/>
       <w:r>
         <w:t xml:space="preserve">    </w:t>
       </w:r>
@@ -5392,7 +5358,6 @@
         <w:t xml:space="preserve">. </w:t>
       </w:r>
     </w:p>
-    <w:permStart w:id="2143832785" w:edGrp="everyone"/>
     <w:p>
       <w:pPr>
         <w:pStyle w:val="Comment-Grader"/>
@@ -5407,13 +5372,13 @@
           <w15:appearance w15:val="hidden"/>
           <w:text/>
         </w:sdtPr>
+        <w:sdtEndPr/>
         <w:sdtContent>
           <w:r>
             <w:t xml:space="preserve">    </w:t>
           </w:r>
         </w:sdtContent>
       </w:sdt>
-      <w:permEnd w:id="2143832785"/>
       <w:r>
         <w:t xml:space="preserve">    </w:t>
       </w:r>
@@ -5484,7 +5449,6 @@
         <w:rPr>
           <w:rFonts w:cstheme="majorHAnsi"/>
         </w:rPr>
-        <w:lastRenderedPageBreak/>
         <w:t>SUPPLEMENTARY II</w:t>
       </w:r>
       <w:r>
@@ -5604,7 +5568,6 @@
         <w:t xml:space="preserve"> </w:t>
       </w:r>
     </w:p>
-    <w:permStart w:id="2084123170" w:edGrp="everyone"/>
     <w:p>
       <w:pPr>
         <w:pStyle w:val="Comment-Grader"/>
@@ -5622,13 +5585,13 @@
           <w15:appearance w15:val="hidden"/>
           <w:text/>
         </w:sdtPr>
+        <w:sdtEndPr/>
         <w:sdtContent>
           <w:r>
             <w:t xml:space="preserve">    </w:t>
           </w:r>
         </w:sdtContent>
       </w:sdt>
-      <w:permEnd w:id="2084123170"/>
       <w:r>
         <w:t xml:space="preserve">     </w:t>
       </w:r>
@@ -5645,6 +5608,7 @@
           <w15:appearance w15:val="hidden"/>
           <w:text/>
         </w:sdtPr>
+        <w:sdtEndPr/>
         <w:sdtContent>
           <w:r>
             <w:rPr>
@@ -5791,7 +5755,6 @@
         <w:t xml:space="preserve">. </w:t>
       </w:r>
     </w:p>
-    <w:permStart w:id="898714446" w:edGrp="everyone"/>
     <w:p>
       <w:pPr>
         <w:pStyle w:val="Comment-Grader"/>
@@ -5806,13 +5769,13 @@
           <w15:appearance w15:val="hidden"/>
           <w:text/>
         </w:sdtPr>
+        <w:sdtEndPr/>
         <w:sdtContent>
           <w:r>
             <w:t xml:space="preserve">    </w:t>
           </w:r>
         </w:sdtContent>
       </w:sdt>
-      <w:permEnd w:id="898714446"/>
       <w:r>
         <w:t xml:space="preserve">    </w:t>
       </w:r>
@@ -5843,7 +5806,6 @@
         <w:t xml:space="preserve">. </w:t>
       </w:r>
     </w:p>
-    <w:permStart w:id="703953628" w:edGrp="everyone"/>
     <w:p>
       <w:pPr>
         <w:pStyle w:val="Comment-Grader"/>
@@ -5858,13 +5820,13 @@
           <w15:appearance w15:val="hidden"/>
           <w:text/>
         </w:sdtPr>
+        <w:sdtEndPr/>
         <w:sdtContent>
           <w:r>
             <w:t xml:space="preserve">    </w:t>
           </w:r>
         </w:sdtContent>
       </w:sdt>
-      <w:permEnd w:id="703953628"/>
       <w:r>
         <w:t xml:space="preserve">    </w:t>
       </w:r>
@@ -5896,7 +5858,6 @@
         <w:rPr>
           <w:rFonts w:cstheme="majorHAnsi"/>
         </w:rPr>
-        <w:lastRenderedPageBreak/>
         <w:t>SUPPLEMENTARY II</w:t>
       </w:r>
       <w:r>
@@ -6034,7 +5995,6 @@
         <w:t xml:space="preserve">. </w:t>
       </w:r>
     </w:p>
-    <w:permStart w:id="1461995576" w:edGrp="everyone"/>
     <w:p>
       <w:pPr>
         <w:pStyle w:val="Comment-Grader"/>
@@ -6049,13 +6009,13 @@
           <w15:appearance w15:val="hidden"/>
           <w:text/>
         </w:sdtPr>
+        <w:sdtEndPr/>
         <w:sdtContent>
           <w:r>
             <w:t xml:space="preserve">    </w:t>
           </w:r>
         </w:sdtContent>
       </w:sdt>
-      <w:permEnd w:id="1461995576"/>
       <w:r>
         <w:t xml:space="preserve">     </w:t>
       </w:r>
@@ -6116,7 +6076,6 @@
         <w:t xml:space="preserve">. </w:t>
       </w:r>
     </w:p>
-    <w:permStart w:id="275464806" w:edGrp="everyone"/>
     <w:p>
       <w:pPr>
         <w:pStyle w:val="Comment-Grader"/>
@@ -6131,13 +6090,13 @@
           <w15:appearance w15:val="hidden"/>
           <w:text/>
         </w:sdtPr>
+        <w:sdtEndPr/>
         <w:sdtContent>
           <w:r>
             <w:t xml:space="preserve">    </w:t>
           </w:r>
         </w:sdtContent>
       </w:sdt>
-      <w:permEnd w:id="275464806"/>
       <w:r>
         <w:t xml:space="preserve">     </w:t>
       </w:r>
@@ -6236,7 +6195,6 @@
         <w:t xml:space="preserve">. </w:t>
       </w:r>
     </w:p>
-    <w:permStart w:id="386680820" w:edGrp="everyone"/>
     <w:p>
       <w:pPr>
         <w:pStyle w:val="Comment-Grader"/>
@@ -6251,13 +6209,13 @@
           <w15:appearance w15:val="hidden"/>
           <w:text/>
         </w:sdtPr>
+        <w:sdtEndPr/>
         <w:sdtContent>
           <w:r>
             <w:t xml:space="preserve">    </w:t>
           </w:r>
         </w:sdtContent>
       </w:sdt>
-      <w:permEnd w:id="386680820"/>
       <w:r>
         <w:t xml:space="preserve">     </w:t>
       </w:r>
@@ -6282,7 +6240,6 @@
         <w:t xml:space="preserve">. </w:t>
       </w:r>
     </w:p>
-    <w:permStart w:id="1753296444" w:edGrp="everyone"/>
     <w:p>
       <w:pPr>
         <w:pStyle w:val="Comment-Grader"/>
@@ -6297,13 +6254,13 @@
           <w15:appearance w15:val="hidden"/>
           <w:text/>
         </w:sdtPr>
+        <w:sdtEndPr/>
         <w:sdtContent>
           <w:r>
             <w:t xml:space="preserve">    </w:t>
           </w:r>
         </w:sdtContent>
       </w:sdt>
-      <w:permEnd w:id="1753296444"/>
       <w:r>
         <w:t xml:space="preserve">     </w:t>
       </w:r>
@@ -6323,7 +6280,6 @@
         <w:rPr>
           <w:rFonts w:cstheme="majorHAnsi"/>
         </w:rPr>
-        <w:lastRenderedPageBreak/>
         <w:t>SUPPLEMENTARY II</w:t>
       </w:r>
       <w:r>
@@ -6490,7 +6446,6 @@
         <w:t xml:space="preserve">. </w:t>
       </w:r>
     </w:p>
-    <w:permStart w:id="296970153" w:edGrp="everyone"/>
     <w:p>
       <w:pPr>
         <w:pStyle w:val="Comment-Grader"/>
@@ -6505,13 +6460,13 @@
           <w15:appearance w15:val="hidden"/>
           <w:text/>
         </w:sdtPr>
+        <w:sdtEndPr/>
         <w:sdtContent>
           <w:r>
             <w:t xml:space="preserve">    </w:t>
           </w:r>
         </w:sdtContent>
       </w:sdt>
-      <w:permEnd w:id="296970153"/>
       <w:r>
         <w:t xml:space="preserve">     </w:t>
       </w:r>
@@ -6541,7 +6496,6 @@
         <w:t xml:space="preserve">. </w:t>
       </w:r>
     </w:p>
-    <w:permStart w:id="433853671" w:edGrp="everyone"/>
     <w:p>
       <w:pPr>
         <w:pStyle w:val="Comment-Grader"/>
@@ -6556,13 +6510,13 @@
           <w15:appearance w15:val="hidden"/>
           <w:text/>
         </w:sdtPr>
+        <w:sdtEndPr/>
         <w:sdtContent>
           <w:r>
             <w:t xml:space="preserve">    </w:t>
           </w:r>
         </w:sdtContent>
       </w:sdt>
-      <w:permEnd w:id="433853671"/>
       <w:r>
         <w:t xml:space="preserve">     </w:t>
       </w:r>
@@ -6587,7 +6541,6 @@
         <w:t xml:space="preserve">. </w:t>
       </w:r>
     </w:p>
-    <w:permStart w:id="1929605950" w:edGrp="everyone"/>
     <w:p>
       <w:pPr>
         <w:pStyle w:val="Comment-Grader"/>
@@ -6602,13 +6555,13 @@
           <w15:appearance w15:val="hidden"/>
           <w:text/>
         </w:sdtPr>
+        <w:sdtEndPr/>
         <w:sdtContent>
           <w:r>
             <w:t xml:space="preserve">    </w:t>
           </w:r>
         </w:sdtContent>
       </w:sdt>
-      <w:permEnd w:id="1929605950"/>
       <w:r>
         <w:t xml:space="preserve">     </w:t>
       </w:r>
@@ -10275,8 +10228,10 @@
     <w:rsid w:val="001942D6"/>
     <w:rsid w:val="002707DD"/>
     <w:rsid w:val="00292816"/>
+    <w:rsid w:val="002D682E"/>
     <w:rsid w:val="00374B2C"/>
     <w:rsid w:val="003803AE"/>
+    <w:rsid w:val="00395C20"/>
     <w:rsid w:val="003D684A"/>
     <w:rsid w:val="003E03A9"/>
     <w:rsid w:val="003E4CEE"/>

</xml_diff>